<commit_message>
Ajout de la procedure pour acceder à la base de données
</commit_message>
<xml_diff>
--- a/À l'attention du webmaster.docx
+++ b/À l'attention du webmaster.docx
@@ -38,21 +38,7 @@
         <w:rPr>
           <w:rFonts w:asciiTheme="majorHAnsi" w:hAnsiTheme="majorHAnsi" w:cstheme="majorHAnsi"/>
         </w:rPr>
-        <w:t xml:space="preserve">Un projet </w:t>
-      </w:r>
-      <w:proofErr w:type="spellStart"/>
-      <w:r>
-        <w:rPr>
-          <w:rFonts w:asciiTheme="majorHAnsi" w:hAnsiTheme="majorHAnsi" w:cstheme="majorHAnsi"/>
-        </w:rPr>
-        <w:t>Angular</w:t>
-      </w:r>
-      <w:proofErr w:type="spellEnd"/>
-      <w:r>
-        <w:rPr>
-          <w:rFonts w:asciiTheme="majorHAnsi" w:hAnsiTheme="majorHAnsi" w:cstheme="majorHAnsi"/>
-        </w:rPr>
-        <w:t xml:space="preserve"> pour la partie front (affichage)</w:t>
+        <w:t>Un projet Angular pour la partie front (affichage)</w:t>
       </w:r>
       <w:r>
         <w:rPr>
@@ -238,33 +224,7 @@
           <w:szCs w:val="24"/>
           <w:lang w:eastAsia="fr-FR"/>
         </w:rPr>
-        <w:t xml:space="preserve">. Un autre exemple : vous êtes dans une équipe de 10 personnes et chacun utilise un OS différent (Ubuntu, </w:t>
-      </w:r>
-      <w:proofErr w:type="spellStart"/>
-      <w:r>
-        <w:rPr>
-          <w:rFonts w:eastAsia="Times New Roman" w:cstheme="minorHAnsi"/>
-          <w:i/>
-          <w:iCs/>
-          <w:color w:val="000000"/>
-          <w:sz w:val="24"/>
-          <w:szCs w:val="24"/>
-          <w:lang w:eastAsia="fr-FR"/>
-        </w:rPr>
-        <w:t>macOS</w:t>
-      </w:r>
-      <w:proofErr w:type="spellEnd"/>
-      <w:r>
-        <w:rPr>
-          <w:rFonts w:eastAsia="Times New Roman" w:cstheme="minorHAnsi"/>
-          <w:i/>
-          <w:iCs/>
-          <w:color w:val="000000"/>
-          <w:sz w:val="24"/>
-          <w:szCs w:val="24"/>
-          <w:lang w:eastAsia="fr-FR"/>
-        </w:rPr>
-        <w:t>, Windows, CentOS, etc.). Comment faire pour avoir un </w:t>
+        <w:t>. Un autre exemple : vous êtes dans une équipe de 10 personnes et chacun utilise un OS différent (Ubuntu, macOS, Windows, CentOS, etc.). Comment faire pour avoir un </w:t>
       </w:r>
       <w:r>
         <w:rPr>
@@ -519,7 +479,27 @@
           <w:szCs w:val="24"/>
           <w:lang w:eastAsia="fr-FR"/>
         </w:rPr>
-        <w:t>se termine.</w:t>
+        <w:t>se termine</w:t>
+      </w:r>
+      <w:r>
+        <w:rPr>
+          <w:rFonts w:asciiTheme="majorHAnsi" w:eastAsia="Times New Roman" w:hAnsiTheme="majorHAnsi" w:cstheme="majorHAnsi"/>
+          <w:color w:val="24292E"/>
+          <w:sz w:val="24"/>
+          <w:szCs w:val="24"/>
+          <w:lang w:eastAsia="fr-FR"/>
+        </w:rPr>
+        <w:t xml:space="preserve"> (la dernière étape étant « 1 row affected »</w:t>
+      </w:r>
+      <w:r>
+        <w:rPr>
+          <w:rFonts w:asciiTheme="majorHAnsi" w:eastAsia="Times New Roman" w:hAnsiTheme="majorHAnsi" w:cstheme="majorHAnsi"/>
+          <w:color w:val="24292E"/>
+          <w:sz w:val="24"/>
+          <w:szCs w:val="24"/>
+          <w:lang w:eastAsia="fr-FR"/>
+        </w:rPr>
+        <w:t>.</w:t>
       </w:r>
     </w:p>
     <w:p>
@@ -666,6 +646,7 @@
         <w:rPr>
           <w:rFonts w:asciiTheme="majorHAnsi" w:hAnsiTheme="majorHAnsi" w:cstheme="majorHAnsi"/>
         </w:rPr>
+        <w:lastRenderedPageBreak/>
         <w:t>App.component.html</w:t>
       </w:r>
     </w:p>
@@ -685,7 +666,6 @@
         <w:rPr>
           <w:rFonts w:asciiTheme="majorHAnsi" w:hAnsiTheme="majorHAnsi" w:cstheme="majorHAnsi"/>
         </w:rPr>
-        <w:lastRenderedPageBreak/>
         <w:t>Situé</w:t>
       </w:r>
       <w:r>
@@ -834,33 +814,17 @@
         </w:rPr>
         <w:t>\</w:t>
       </w:r>
-      <w:proofErr w:type="spellStart"/>
       <w:r>
         <w:rPr>
           <w:rFonts w:asciiTheme="majorHAnsi" w:hAnsiTheme="majorHAnsi" w:cstheme="majorHAnsi"/>
         </w:rPr>
         <w:t>ChenilContext.cs</w:t>
       </w:r>
-      <w:proofErr w:type="spellEnd"/>
-      <w:r>
-        <w:rPr>
-          <w:rFonts w:asciiTheme="majorHAnsi" w:hAnsiTheme="majorHAnsi" w:cstheme="majorHAnsi"/>
-        </w:rPr>
-        <w:t xml:space="preserve"> (mot de passe d’accès à la base de </w:t>
-      </w:r>
-      <w:proofErr w:type="gramStart"/>
-      <w:r>
-        <w:rPr>
-          <w:rFonts w:asciiTheme="majorHAnsi" w:hAnsiTheme="majorHAnsi" w:cstheme="majorHAnsi"/>
-        </w:rPr>
-        <w:t>donnée</w:t>
-      </w:r>
-      <w:proofErr w:type="gramEnd"/>
-      <w:r>
-        <w:rPr>
-          <w:rFonts w:asciiTheme="majorHAnsi" w:hAnsiTheme="majorHAnsi" w:cstheme="majorHAnsi"/>
-        </w:rPr>
-        <w:t>)</w:t>
+      <w:r>
+        <w:rPr>
+          <w:rFonts w:asciiTheme="majorHAnsi" w:hAnsiTheme="majorHAnsi" w:cstheme="majorHAnsi"/>
+        </w:rPr>
+        <w:t xml:space="preserve"> (mot de passe d’accès à la base de donnée)</w:t>
       </w:r>
     </w:p>
     <w:p>
@@ -937,41 +901,13 @@
         <w:rPr>
           <w:rFonts w:asciiTheme="majorHAnsi" w:hAnsiTheme="majorHAnsi" w:cstheme="majorHAnsi"/>
         </w:rPr>
-        <w:t>-</w:t>
-      </w:r>
-      <w:proofErr w:type="spellStart"/>
-      <w:r>
-        <w:rPr>
-          <w:rFonts w:asciiTheme="majorHAnsi" w:hAnsiTheme="majorHAnsi" w:cstheme="majorHAnsi"/>
-        </w:rPr>
-        <w:t>compose.yml</w:t>
-      </w:r>
-      <w:proofErr w:type="spellEnd"/>
-      <w:r>
-        <w:rPr>
-          <w:rFonts w:asciiTheme="majorHAnsi" w:hAnsiTheme="majorHAnsi" w:cstheme="majorHAnsi"/>
-        </w:rPr>
-        <w:t xml:space="preserve"> </w:t>
-      </w:r>
-      <w:r>
-        <w:rPr>
-          <w:rFonts w:asciiTheme="majorHAnsi" w:hAnsiTheme="majorHAnsi" w:cstheme="majorHAnsi"/>
-        </w:rPr>
-        <w:t xml:space="preserve">(mot de passe d’accès à la base de </w:t>
-      </w:r>
-      <w:proofErr w:type="gramStart"/>
-      <w:r>
-        <w:rPr>
-          <w:rFonts w:asciiTheme="majorHAnsi" w:hAnsiTheme="majorHAnsi" w:cstheme="majorHAnsi"/>
-        </w:rPr>
-        <w:t>donnée</w:t>
-      </w:r>
-      <w:proofErr w:type="gramEnd"/>
-      <w:r>
-        <w:rPr>
-          <w:rFonts w:asciiTheme="majorHAnsi" w:hAnsiTheme="majorHAnsi" w:cstheme="majorHAnsi"/>
-        </w:rPr>
-        <w:t>)</w:t>
+        <w:t xml:space="preserve">-compose.yml </w:t>
+      </w:r>
+      <w:r>
+        <w:rPr>
+          <w:rFonts w:asciiTheme="majorHAnsi" w:hAnsiTheme="majorHAnsi" w:cstheme="majorHAnsi"/>
+        </w:rPr>
+        <w:t>(mot de passe d’accès à la base de donnée)</w:t>
       </w:r>
     </w:p>
     <w:p>
@@ -1066,21 +1002,7 @@
         <w:rPr>
           <w:rFonts w:asciiTheme="majorHAnsi" w:hAnsiTheme="majorHAnsi" w:cstheme="majorHAnsi"/>
         </w:rPr>
-        <w:t xml:space="preserve">(mot de passe d’accès à la base de </w:t>
-      </w:r>
-      <w:proofErr w:type="gramStart"/>
-      <w:r>
-        <w:rPr>
-          <w:rFonts w:asciiTheme="majorHAnsi" w:hAnsiTheme="majorHAnsi" w:cstheme="majorHAnsi"/>
-        </w:rPr>
-        <w:t>donnée</w:t>
-      </w:r>
-      <w:proofErr w:type="gramEnd"/>
-      <w:r>
-        <w:rPr>
-          <w:rFonts w:asciiTheme="majorHAnsi" w:hAnsiTheme="majorHAnsi" w:cstheme="majorHAnsi"/>
-        </w:rPr>
-        <w:t>)</w:t>
+        <w:t>(mot de passe d’accès à la base de donnée)</w:t>
       </w:r>
     </w:p>
     <w:p>
@@ -1328,15 +1250,7 @@
         <w:t>hésitez</w:t>
       </w:r>
       <w:r>
-        <w:t xml:space="preserve"> pas à faire une sauvegarde du contenu de la </w:t>
-      </w:r>
-      <w:proofErr w:type="spellStart"/>
-      <w:r>
-        <w:t>bdd</w:t>
-      </w:r>
-      <w:proofErr w:type="spellEnd"/>
-      <w:r>
-        <w:t>.</w:t>
+        <w:t xml:space="preserve"> pas à faire une sauvegarde du contenu de la bdd.</w:t>
       </w:r>
     </w:p>
     <w:p>
@@ -1384,6 +1298,11 @@
       </w:r>
     </w:p>
     <w:p>
+      <w:pPr>
+        <w:rPr>
+          <w:rFonts w:asciiTheme="majorHAnsi" w:hAnsiTheme="majorHAnsi" w:cstheme="majorHAnsi"/>
+        </w:rPr>
+      </w:pPr>
       <w:r>
         <w:rPr>
           <w:rFonts w:asciiTheme="majorHAnsi" w:hAnsiTheme="majorHAnsi" w:cstheme="majorHAnsi"/>
@@ -1444,6 +1363,162 @@
         </w:rPr>
         <w:t>UNIX.</w:t>
       </w:r>
+    </w:p>
+    <w:p>
+      <w:pPr>
+        <w:pStyle w:val="Titre1"/>
+      </w:pPr>
+      <w:r>
+        <w:t>Accès à la BDD</w:t>
+      </w:r>
+    </w:p>
+    <w:p>
+      <w:pPr>
+        <w:pStyle w:val="Paragraphedeliste"/>
+        <w:numPr>
+          <w:ilvl w:val="0"/>
+          <w:numId w:val="8"/>
+        </w:numPr>
+      </w:pPr>
+      <w:r>
+        <w:t>Installer et ouvrir Sql Server Management Studio</w:t>
+      </w:r>
+      <w:r>
+        <w:t xml:space="preserve"> </w:t>
+      </w:r>
+      <w:r>
+        <w:br/>
+      </w:r>
+      <w:hyperlink r:id="rId12" w:history="1">
+        <w:r>
+          <w:rPr>
+            <w:rStyle w:val="Lienhypertexte"/>
+          </w:rPr>
+          <w:t>https://docs.microsoft.com/en-us/sql/ssms/download-sql-server-management-studio-ssms?view=sql-server-ver15</w:t>
+        </w:r>
+      </w:hyperlink>
+    </w:p>
+    <w:p>
+      <w:pPr>
+        <w:pStyle w:val="Paragraphedeliste"/>
+        <w:numPr>
+          <w:ilvl w:val="0"/>
+          <w:numId w:val="7"/>
+        </w:numPr>
+      </w:pPr>
+      <w:r>
+        <w:t>Connecter vous comme suis</w:t>
+      </w:r>
+      <w:r>
+        <w:t xml:space="preserve"> avec le mot de passe renseigné dans les fichiers ci-dessus (par défaut </w:t>
+      </w:r>
+      <w:r>
+        <w:t>CHANGE_THIS_P4ssW0rd!</w:t>
+      </w:r>
+      <w:r>
+        <w:t xml:space="preserve"> </w:t>
+      </w:r>
+      <w:r>
+        <w:t>)</w:t>
+      </w:r>
+      <w:r>
+        <w:t>(remplacer localhost par le nom de domaine pour la base en production) :</w:t>
+      </w:r>
+    </w:p>
+    <w:p>
+      <w:r>
+        <w:rPr>
+          <w:noProof/>
+        </w:rPr>
+        <w:drawing>
+          <wp:inline distT="0" distB="0" distL="0" distR="0" wp14:anchorId="13FD0491" wp14:editId="6CA4F914">
+            <wp:extent cx="4543425" cy="2981325"/>
+            <wp:effectExtent l="0" t="0" r="9525" b="9525"/>
+            <wp:docPr id="4" name="Image 4"/>
+            <wp:cNvGraphicFramePr>
+              <a:graphicFrameLocks xmlns:a="http://schemas.openxmlformats.org/drawingml/2006/main" noChangeAspect="1"/>
+            </wp:cNvGraphicFramePr>
+            <a:graphic xmlns:a="http://schemas.openxmlformats.org/drawingml/2006/main">
+              <a:graphicData uri="http://schemas.openxmlformats.org/drawingml/2006/picture">
+                <pic:pic xmlns:pic="http://schemas.openxmlformats.org/drawingml/2006/picture">
+                  <pic:nvPicPr>
+                    <pic:cNvPr id="1" name=""/>
+                    <pic:cNvPicPr/>
+                  </pic:nvPicPr>
+                  <pic:blipFill>
+                    <a:blip r:embed="rId13"/>
+                    <a:stretch>
+                      <a:fillRect/>
+                    </a:stretch>
+                  </pic:blipFill>
+                  <pic:spPr>
+                    <a:xfrm>
+                      <a:off x="0" y="0"/>
+                      <a:ext cx="4543425" cy="2981325"/>
+                    </a:xfrm>
+                    <a:prstGeom prst="rect">
+                      <a:avLst/>
+                    </a:prstGeom>
+                  </pic:spPr>
+                </pic:pic>
+              </a:graphicData>
+            </a:graphic>
+          </wp:inline>
+        </w:drawing>
+      </w:r>
+    </w:p>
+    <w:p>
+      <w:r>
+        <w:rPr>
+          <w:noProof/>
+        </w:rPr>
+        <w:lastRenderedPageBreak/>
+        <w:drawing>
+          <wp:inline distT="0" distB="0" distL="0" distR="0" wp14:anchorId="5400F9D2" wp14:editId="447CE21A">
+            <wp:extent cx="2314575" cy="4238625"/>
+            <wp:effectExtent l="0" t="0" r="9525" b="9525"/>
+            <wp:docPr id="5" name="Image 5"/>
+            <wp:cNvGraphicFramePr>
+              <a:graphicFrameLocks xmlns:a="http://schemas.openxmlformats.org/drawingml/2006/main" noChangeAspect="1"/>
+            </wp:cNvGraphicFramePr>
+            <a:graphic xmlns:a="http://schemas.openxmlformats.org/drawingml/2006/main">
+              <a:graphicData uri="http://schemas.openxmlformats.org/drawingml/2006/picture">
+                <pic:pic xmlns:pic="http://schemas.openxmlformats.org/drawingml/2006/picture">
+                  <pic:nvPicPr>
+                    <pic:cNvPr id="1" name=""/>
+                    <pic:cNvPicPr/>
+                  </pic:nvPicPr>
+                  <pic:blipFill>
+                    <a:blip r:embed="rId14"/>
+                    <a:stretch>
+                      <a:fillRect/>
+                    </a:stretch>
+                  </pic:blipFill>
+                  <pic:spPr>
+                    <a:xfrm>
+                      <a:off x="0" y="0"/>
+                      <a:ext cx="2314575" cy="4238625"/>
+                    </a:xfrm>
+                    <a:prstGeom prst="rect">
+                      <a:avLst/>
+                    </a:prstGeom>
+                  </pic:spPr>
+                </pic:pic>
+              </a:graphicData>
+            </a:graphic>
+          </wp:inline>
+        </w:drawing>
+      </w:r>
+    </w:p>
+    <w:p>
+      <w:r>
+        <w:t>Cliquer droit sur « Select top 1000 rows » pour afficher les messages reçus.</w:t>
+      </w:r>
+    </w:p>
+    <w:p>
+      <w:pPr>
+        <w:pStyle w:val="Paragraphedeliste"/>
+      </w:pPr>
     </w:p>
     <w:sectPr>
       <w:pgSz w:w="11906" w:h="16838"/>
@@ -1458,6 +1533,119 @@
 <file path=word/numbering.xml><?xml version="1.0" encoding="utf-8"?>
 <w:numbering xmlns:wpc="http://schemas.microsoft.com/office/word/2010/wordprocessingCanvas" xmlns:cx="http://schemas.microsoft.com/office/drawing/2014/chartex" xmlns:cx1="http://schemas.microsoft.com/office/drawing/2015/9/8/chartex" xmlns:cx2="http://schemas.microsoft.com/office/drawing/2015/10/21/chartex" xmlns:cx3="http://schemas.microsoft.com/office/drawing/2016/5/9/chartex" xmlns:cx4="http://schemas.microsoft.com/office/drawing/2016/5/10/chartex" xmlns:cx5="http://schemas.microsoft.com/office/drawing/2016/5/11/chartex" xmlns:cx6="http://schemas.microsoft.com/office/drawing/2016/5/12/chartex" xmlns:cx7="http://schemas.microsoft.com/office/drawing/2016/5/13/chartex" xmlns:cx8="http://schemas.microsoft.com/office/drawing/2016/5/14/chartex" xmlns:mc="http://schemas.openxmlformats.org/markup-compatibility/2006" xmlns:aink="http://schemas.microsoft.com/office/drawing/2016/ink" xmlns:am3d="http://schemas.microsoft.com/office/drawing/2017/model3d" xmlns:o="urn:schemas-microsoft-com:office:office" xmlns:r="http://schemas.openxmlformats.org/officeDocument/2006/relationships" xmlns:m="http://schemas.openxmlformats.org/officeDocument/2006/math" xmlns:v="urn:schemas-microsoft-com:vml" xmlns:wp14="http://schemas.microsoft.com/office/word/2010/wordprocessingDrawing" xmlns:wp="http://schemas.openxmlformats.org/drawingml/2006/wordprocessingDrawing" xmlns:w10="urn:schemas-microsoft-com:office:word" xmlns:w="http://schemas.openxmlformats.org/wordprocessingml/2006/main" xmlns:w14="http://schemas.microsoft.com/office/word/2010/wordml" xmlns:w15="http://schemas.microsoft.com/office/word/2012/wordml" xmlns:w16cex="http://schemas.microsoft.com/office/word/2018/wordml/cex" xmlns:w16cid="http://schemas.microsoft.com/office/word/2016/wordml/cid" xmlns:w16="http://schemas.microsoft.com/office/word/2018/wordml" xmlns:w16se="http://schemas.microsoft.com/office/word/2015/wordml/symex" xmlns:wpg="http://schemas.microsoft.com/office/word/2010/wordprocessingGroup" xmlns:wpi="http://schemas.microsoft.com/office/word/2010/wordprocessingInk" xmlns:wne="http://schemas.microsoft.com/office/word/2006/wordml" xmlns:wps="http://schemas.microsoft.com/office/word/2010/wordprocessingShape" mc:Ignorable="w14 w15 w16se w16cid w16 w16cex wp14">
   <w:abstractNum w:abstractNumId="0" w15:restartNumberingAfterBreak="0">
+    <w:nsid w:val="1CBF6F59"/>
+    <w:multiLevelType w:val="hybridMultilevel"/>
+    <w:tmpl w:val="13481752"/>
+    <w:lvl w:ilvl="0" w:tplc="040C0001">
+      <w:start w:val="1"/>
+      <w:numFmt w:val="bullet"/>
+      <w:lvlText w:val=""/>
+      <w:lvlJc w:val="left"/>
+      <w:pPr>
+        <w:ind w:left="720" w:hanging="360"/>
+      </w:pPr>
+      <w:rPr>
+        <w:rFonts w:ascii="Symbol" w:hAnsi="Symbol" w:hint="default"/>
+      </w:rPr>
+    </w:lvl>
+    <w:lvl w:ilvl="1" w:tplc="040C0003" w:tentative="1">
+      <w:start w:val="1"/>
+      <w:numFmt w:val="bullet"/>
+      <w:lvlText w:val="o"/>
+      <w:lvlJc w:val="left"/>
+      <w:pPr>
+        <w:ind w:left="1440" w:hanging="360"/>
+      </w:pPr>
+      <w:rPr>
+        <w:rFonts w:ascii="Courier New" w:hAnsi="Courier New" w:cs="Courier New" w:hint="default"/>
+      </w:rPr>
+    </w:lvl>
+    <w:lvl w:ilvl="2" w:tplc="040C0005" w:tentative="1">
+      <w:start w:val="1"/>
+      <w:numFmt w:val="bullet"/>
+      <w:lvlText w:val=""/>
+      <w:lvlJc w:val="left"/>
+      <w:pPr>
+        <w:ind w:left="2160" w:hanging="360"/>
+      </w:pPr>
+      <w:rPr>
+        <w:rFonts w:ascii="Wingdings" w:hAnsi="Wingdings" w:hint="default"/>
+      </w:rPr>
+    </w:lvl>
+    <w:lvl w:ilvl="3" w:tplc="040C0001" w:tentative="1">
+      <w:start w:val="1"/>
+      <w:numFmt w:val="bullet"/>
+      <w:lvlText w:val=""/>
+      <w:lvlJc w:val="left"/>
+      <w:pPr>
+        <w:ind w:left="2880" w:hanging="360"/>
+      </w:pPr>
+      <w:rPr>
+        <w:rFonts w:ascii="Symbol" w:hAnsi="Symbol" w:hint="default"/>
+      </w:rPr>
+    </w:lvl>
+    <w:lvl w:ilvl="4" w:tplc="040C0003" w:tentative="1">
+      <w:start w:val="1"/>
+      <w:numFmt w:val="bullet"/>
+      <w:lvlText w:val="o"/>
+      <w:lvlJc w:val="left"/>
+      <w:pPr>
+        <w:ind w:left="3600" w:hanging="360"/>
+      </w:pPr>
+      <w:rPr>
+        <w:rFonts w:ascii="Courier New" w:hAnsi="Courier New" w:cs="Courier New" w:hint="default"/>
+      </w:rPr>
+    </w:lvl>
+    <w:lvl w:ilvl="5" w:tplc="040C0005" w:tentative="1">
+      <w:start w:val="1"/>
+      <w:numFmt w:val="bullet"/>
+      <w:lvlText w:val=""/>
+      <w:lvlJc w:val="left"/>
+      <w:pPr>
+        <w:ind w:left="4320" w:hanging="360"/>
+      </w:pPr>
+      <w:rPr>
+        <w:rFonts w:ascii="Wingdings" w:hAnsi="Wingdings" w:hint="default"/>
+      </w:rPr>
+    </w:lvl>
+    <w:lvl w:ilvl="6" w:tplc="040C0001" w:tentative="1">
+      <w:start w:val="1"/>
+      <w:numFmt w:val="bullet"/>
+      <w:lvlText w:val=""/>
+      <w:lvlJc w:val="left"/>
+      <w:pPr>
+        <w:ind w:left="5040" w:hanging="360"/>
+      </w:pPr>
+      <w:rPr>
+        <w:rFonts w:ascii="Symbol" w:hAnsi="Symbol" w:hint="default"/>
+      </w:rPr>
+    </w:lvl>
+    <w:lvl w:ilvl="7" w:tplc="040C0003" w:tentative="1">
+      <w:start w:val="1"/>
+      <w:numFmt w:val="bullet"/>
+      <w:lvlText w:val="o"/>
+      <w:lvlJc w:val="left"/>
+      <w:pPr>
+        <w:ind w:left="5760" w:hanging="360"/>
+      </w:pPr>
+      <w:rPr>
+        <w:rFonts w:ascii="Courier New" w:hAnsi="Courier New" w:cs="Courier New" w:hint="default"/>
+      </w:rPr>
+    </w:lvl>
+    <w:lvl w:ilvl="8" w:tplc="040C0005" w:tentative="1">
+      <w:start w:val="1"/>
+      <w:numFmt w:val="bullet"/>
+      <w:lvlText w:val=""/>
+      <w:lvlJc w:val="left"/>
+      <w:pPr>
+        <w:ind w:left="6480" w:hanging="360"/>
+      </w:pPr>
+      <w:rPr>
+        <w:rFonts w:ascii="Wingdings" w:hAnsi="Wingdings" w:hint="default"/>
+      </w:rPr>
+    </w:lvl>
+  </w:abstractNum>
+  <w:abstractNum w:abstractNumId="1" w15:restartNumberingAfterBreak="0">
     <w:nsid w:val="405822C0"/>
     <w:multiLevelType w:val="hybridMultilevel"/>
     <w:tmpl w:val="4CC2FD14"/>
@@ -1570,7 +1758,7 @@
       </w:rPr>
     </w:lvl>
   </w:abstractNum>
-  <w:abstractNum w:abstractNumId="1" w15:restartNumberingAfterBreak="0">
+  <w:abstractNum w:abstractNumId="2" w15:restartNumberingAfterBreak="0">
     <w:nsid w:val="47901700"/>
     <w:multiLevelType w:val="multilevel"/>
     <w:tmpl w:val="1180B7F2"/>
@@ -1683,7 +1871,120 @@
       </w:pPr>
     </w:lvl>
   </w:abstractNum>
-  <w:abstractNum w:abstractNumId="2" w15:restartNumberingAfterBreak="0">
+  <w:abstractNum w:abstractNumId="3" w15:restartNumberingAfterBreak="0">
+    <w:nsid w:val="4CF22434"/>
+    <w:multiLevelType w:val="hybridMultilevel"/>
+    <w:tmpl w:val="42006B66"/>
+    <w:lvl w:ilvl="0" w:tplc="040C0001">
+      <w:start w:val="1"/>
+      <w:numFmt w:val="bullet"/>
+      <w:lvlText w:val=""/>
+      <w:lvlJc w:val="left"/>
+      <w:pPr>
+        <w:ind w:left="720" w:hanging="360"/>
+      </w:pPr>
+      <w:rPr>
+        <w:rFonts w:ascii="Symbol" w:hAnsi="Symbol" w:hint="default"/>
+      </w:rPr>
+    </w:lvl>
+    <w:lvl w:ilvl="1" w:tplc="040C0003" w:tentative="1">
+      <w:start w:val="1"/>
+      <w:numFmt w:val="bullet"/>
+      <w:lvlText w:val="o"/>
+      <w:lvlJc w:val="left"/>
+      <w:pPr>
+        <w:ind w:left="1440" w:hanging="360"/>
+      </w:pPr>
+      <w:rPr>
+        <w:rFonts w:ascii="Courier New" w:hAnsi="Courier New" w:cs="Courier New" w:hint="default"/>
+      </w:rPr>
+    </w:lvl>
+    <w:lvl w:ilvl="2" w:tplc="040C0005" w:tentative="1">
+      <w:start w:val="1"/>
+      <w:numFmt w:val="bullet"/>
+      <w:lvlText w:val=""/>
+      <w:lvlJc w:val="left"/>
+      <w:pPr>
+        <w:ind w:left="2160" w:hanging="360"/>
+      </w:pPr>
+      <w:rPr>
+        <w:rFonts w:ascii="Wingdings" w:hAnsi="Wingdings" w:hint="default"/>
+      </w:rPr>
+    </w:lvl>
+    <w:lvl w:ilvl="3" w:tplc="040C0001" w:tentative="1">
+      <w:start w:val="1"/>
+      <w:numFmt w:val="bullet"/>
+      <w:lvlText w:val=""/>
+      <w:lvlJc w:val="left"/>
+      <w:pPr>
+        <w:ind w:left="2880" w:hanging="360"/>
+      </w:pPr>
+      <w:rPr>
+        <w:rFonts w:ascii="Symbol" w:hAnsi="Symbol" w:hint="default"/>
+      </w:rPr>
+    </w:lvl>
+    <w:lvl w:ilvl="4" w:tplc="040C0003" w:tentative="1">
+      <w:start w:val="1"/>
+      <w:numFmt w:val="bullet"/>
+      <w:lvlText w:val="o"/>
+      <w:lvlJc w:val="left"/>
+      <w:pPr>
+        <w:ind w:left="3600" w:hanging="360"/>
+      </w:pPr>
+      <w:rPr>
+        <w:rFonts w:ascii="Courier New" w:hAnsi="Courier New" w:cs="Courier New" w:hint="default"/>
+      </w:rPr>
+    </w:lvl>
+    <w:lvl w:ilvl="5" w:tplc="040C0005" w:tentative="1">
+      <w:start w:val="1"/>
+      <w:numFmt w:val="bullet"/>
+      <w:lvlText w:val=""/>
+      <w:lvlJc w:val="left"/>
+      <w:pPr>
+        <w:ind w:left="4320" w:hanging="360"/>
+      </w:pPr>
+      <w:rPr>
+        <w:rFonts w:ascii="Wingdings" w:hAnsi="Wingdings" w:hint="default"/>
+      </w:rPr>
+    </w:lvl>
+    <w:lvl w:ilvl="6" w:tplc="040C0001" w:tentative="1">
+      <w:start w:val="1"/>
+      <w:numFmt w:val="bullet"/>
+      <w:lvlText w:val=""/>
+      <w:lvlJc w:val="left"/>
+      <w:pPr>
+        <w:ind w:left="5040" w:hanging="360"/>
+      </w:pPr>
+      <w:rPr>
+        <w:rFonts w:ascii="Symbol" w:hAnsi="Symbol" w:hint="default"/>
+      </w:rPr>
+    </w:lvl>
+    <w:lvl w:ilvl="7" w:tplc="040C0003" w:tentative="1">
+      <w:start w:val="1"/>
+      <w:numFmt w:val="bullet"/>
+      <w:lvlText w:val="o"/>
+      <w:lvlJc w:val="left"/>
+      <w:pPr>
+        <w:ind w:left="5760" w:hanging="360"/>
+      </w:pPr>
+      <w:rPr>
+        <w:rFonts w:ascii="Courier New" w:hAnsi="Courier New" w:cs="Courier New" w:hint="default"/>
+      </w:rPr>
+    </w:lvl>
+    <w:lvl w:ilvl="8" w:tplc="040C0005" w:tentative="1">
+      <w:start w:val="1"/>
+      <w:numFmt w:val="bullet"/>
+      <w:lvlText w:val=""/>
+      <w:lvlJc w:val="left"/>
+      <w:pPr>
+        <w:ind w:left="6480" w:hanging="360"/>
+      </w:pPr>
+      <w:rPr>
+        <w:rFonts w:ascii="Wingdings" w:hAnsi="Wingdings" w:hint="default"/>
+      </w:rPr>
+    </w:lvl>
+  </w:abstractNum>
+  <w:abstractNum w:abstractNumId="4" w15:restartNumberingAfterBreak="0">
     <w:nsid w:val="613A3021"/>
     <w:multiLevelType w:val="hybridMultilevel"/>
     <w:tmpl w:val="6EB80B2E"/>
@@ -1796,7 +2097,7 @@
       </w:rPr>
     </w:lvl>
   </w:abstractNum>
-  <w:abstractNum w:abstractNumId="3" w15:restartNumberingAfterBreak="0">
+  <w:abstractNum w:abstractNumId="5" w15:restartNumberingAfterBreak="0">
     <w:nsid w:val="71692961"/>
     <w:multiLevelType w:val="hybridMultilevel"/>
     <w:tmpl w:val="D51C2FBC"/>
@@ -1909,7 +2210,7 @@
       </w:rPr>
     </w:lvl>
   </w:abstractNum>
-  <w:abstractNum w:abstractNumId="4" w15:restartNumberingAfterBreak="0">
+  <w:abstractNum w:abstractNumId="6" w15:restartNumberingAfterBreak="0">
     <w:nsid w:val="75301498"/>
     <w:multiLevelType w:val="hybridMultilevel"/>
     <w:tmpl w:val="D22C8044"/>
@@ -2022,7 +2323,7 @@
       </w:rPr>
     </w:lvl>
   </w:abstractNum>
-  <w:abstractNum w:abstractNumId="5" w15:restartNumberingAfterBreak="0">
+  <w:abstractNum w:abstractNumId="7" w15:restartNumberingAfterBreak="0">
     <w:nsid w:val="797F548F"/>
     <w:multiLevelType w:val="hybridMultilevel"/>
     <w:tmpl w:val="963023D2"/>
@@ -2136,21 +2437,27 @@
     </w:lvl>
   </w:abstractNum>
   <w:num w:numId="1">
+    <w:abstractNumId w:val="6"/>
+  </w:num>
+  <w:num w:numId="2">
     <w:abstractNumId w:val="4"/>
   </w:num>
-  <w:num w:numId="2">
+  <w:num w:numId="3">
     <w:abstractNumId w:val="2"/>
   </w:num>
-  <w:num w:numId="3">
+  <w:num w:numId="4">
+    <w:abstractNumId w:val="5"/>
+  </w:num>
+  <w:num w:numId="5">
+    <w:abstractNumId w:val="7"/>
+  </w:num>
+  <w:num w:numId="6">
     <w:abstractNumId w:val="1"/>
   </w:num>
-  <w:num w:numId="4">
+  <w:num w:numId="7">
     <w:abstractNumId w:val="3"/>
   </w:num>
-  <w:num w:numId="5">
-    <w:abstractNumId w:val="5"/>
-  </w:num>
-  <w:num w:numId="6">
+  <w:num w:numId="8">
     <w:abstractNumId w:val="0"/>
   </w:num>
 </w:numbering>

</xml_diff>